<commit_message>
added romberg to final doc, added run case to romberg portion
</commit_message>
<xml_diff>
--- a/docs/RomberIntegrtion.docx
+++ b/docs/RomberIntegrtion.docx
@@ -1,10 +1,10 @@
 
 <file path=word/document.xml><?xml version="1.0" encoding="utf-8"?>
-<w:document xmlns:wpc="http://schemas.microsoft.com/office/word/2010/wordprocessingCanvas" xmlns:cx="http://schemas.microsoft.com/office/drawing/2014/chartex" xmlns:cx1="http://schemas.microsoft.com/office/drawing/2015/9/8/chartex" xmlns:cx2="http://schemas.microsoft.com/office/drawing/2015/10/21/chartex" xmlns:cx3="http://schemas.microsoft.com/office/drawing/2016/5/9/chartex" xmlns:cx4="http://schemas.microsoft.com/office/drawing/2016/5/10/chartex" xmlns:cx5="http://schemas.microsoft.com/office/drawing/2016/5/11/chartex" xmlns:cx6="http://schemas.microsoft.com/office/drawing/2016/5/12/chartex" xmlns:cx7="http://schemas.microsoft.com/office/drawing/2016/5/13/chartex" xmlns:cx8="http://schemas.microsoft.com/office/drawing/2016/5/14/chartex" xmlns:mc="http://schemas.openxmlformats.org/markup-compatibility/2006" xmlns:aink="http://schemas.microsoft.com/office/drawing/2016/ink" xmlns:am3d="http://schemas.microsoft.com/office/drawing/2017/model3d" xmlns:o="urn:schemas-microsoft-com:office:office" xmlns:r="http://schemas.openxmlformats.org/officeDocument/2006/relationships" xmlns:m="http://schemas.openxmlformats.org/officeDocument/2006/math" xmlns:v="urn:schemas-microsoft-com:vml" xmlns:wp14="http://schemas.microsoft.com/office/word/2010/wordprocessingDrawing" xmlns:wp="http://schemas.openxmlformats.org/drawingml/2006/wordprocessingDrawing" xmlns:w10="urn:schemas-microsoft-com:office:word" xmlns:w="http://schemas.openxmlformats.org/wordprocessingml/2006/main" xmlns:w14="http://schemas.microsoft.com/office/word/2010/wordml" xmlns:w15="http://schemas.microsoft.com/office/word/2012/wordml" xmlns:w16cid="http://schemas.microsoft.com/office/word/2016/wordml/cid" xmlns:w16se="http://schemas.microsoft.com/office/word/2015/wordml/symex" xmlns:wpg="http://schemas.microsoft.com/office/word/2010/wordprocessingGroup" xmlns:wpi="http://schemas.microsoft.com/office/word/2010/wordprocessingInk" xmlns:wne="http://schemas.microsoft.com/office/word/2006/wordml" xmlns:wps="http://schemas.microsoft.com/office/word/2010/wordprocessingShape" mc:Ignorable="w14 w15 w16se w16cid wp14">
+<w:document xmlns:wpc="http://schemas.microsoft.com/office/word/2010/wordprocessingCanvas" xmlns:mc="http://schemas.openxmlformats.org/markup-compatibility/2006" xmlns:o="urn:schemas-microsoft-com:office:office" xmlns:r="http://schemas.openxmlformats.org/officeDocument/2006/relationships" xmlns:m="http://schemas.openxmlformats.org/officeDocument/2006/math" xmlns:v="urn:schemas-microsoft-com:vml" xmlns:wp14="http://schemas.microsoft.com/office/word/2010/wordprocessingDrawing" xmlns:wp="http://schemas.openxmlformats.org/drawingml/2006/wordprocessingDrawing" xmlns:w10="urn:schemas-microsoft-com:office:word" xmlns:w="http://schemas.openxmlformats.org/wordprocessingml/2006/main" xmlns:w14="http://schemas.microsoft.com/office/word/2010/wordml" xmlns:w15="http://schemas.microsoft.com/office/word/2012/wordml" xmlns:wpg="http://schemas.microsoft.com/office/word/2010/wordprocessingGroup" xmlns:wpi="http://schemas.microsoft.com/office/word/2010/wordprocessingInk" xmlns:wne="http://schemas.microsoft.com/office/word/2006/wordml" xmlns:wps="http://schemas.microsoft.com/office/word/2010/wordprocessingShape" mc:Ignorable="w14 w15 wp14">
   <w:body>
     <w:p>
       <w:pPr>
-        <w:pStyle w:val="1"/>
+        <w:pStyle w:val="Heading1"/>
         <w:bidi/>
         <w:rPr>
           <w:rtl/>
@@ -81,19 +81,8 @@
           <w:szCs w:val="24"/>
           <w:rtl/>
         </w:rPr>
-        <w:t xml:space="preserve">ריצ'רד ריצ'רדסון אינו משמש רק כדי לחשב קרובים מדויקים יותר של נגזרת אלא משמש גם כבסיס לאינטגרציה נומרית הנקראת אינטגרציה של </w:t>
-      </w:r>
-      <w:proofErr w:type="spellStart"/>
-      <w:r>
-        <w:rPr>
-          <w:rFonts w:cstheme="minorHAnsi"/>
-          <w:sz w:val="24"/>
-          <w:szCs w:val="24"/>
-          <w:rtl/>
-        </w:rPr>
-        <w:t>רומברג</w:t>
-      </w:r>
-      <w:proofErr w:type="spellEnd"/>
+        <w:t>ריצ'רד ריצ'רדסון אינו משמש רק כדי לחשב קרובים מדויקים יותר של נגזרת אלא משמש גם כבסיס לאינטגרציה נומרית הנקראת אינטגרציה של רומברג</w:t>
+      </w:r>
       <w:r>
         <w:rPr>
           <w:rFonts w:ascii="Times New Roman" w:hAnsi="Times New Roman" w:cstheme="minorHAnsi"/>
@@ -158,7 +147,7 @@
     </w:p>
     <w:p>
       <w:pPr>
-        <w:pStyle w:val="a4"/>
+        <w:pStyle w:val="ListParagraph"/>
         <w:numPr>
           <w:ilvl w:val="0"/>
           <w:numId w:val="1"/>
@@ -201,7 +190,7 @@
     </w:p>
     <w:p>
       <w:pPr>
-        <w:pStyle w:val="a4"/>
+        <w:pStyle w:val="ListParagraph"/>
         <w:numPr>
           <w:ilvl w:val="0"/>
           <w:numId w:val="1"/>
@@ -301,16 +290,7 @@
             <w:szCs w:val="24"/>
             <w:lang w:val="en-US"/>
           </w:rPr>
-          <m:t>G=g(h)+</m:t>
-        </m:r>
-        <m:r>
-          <w:rPr>
-            <w:rFonts w:ascii="Cambria Math" w:eastAsiaTheme="minorEastAsia" w:hAnsi="Cambria Math" w:cs="Calibri"/>
-            <w:sz w:val="24"/>
-            <w:szCs w:val="24"/>
-            <w:lang w:val="en-US"/>
-          </w:rPr>
-          <m:t>E(h)</m:t>
+          <m:t>G=g(h)+E(h)</m:t>
         </m:r>
       </m:oMath>
       <w:r>
@@ -326,7 +306,7 @@
     </w:p>
     <w:p>
       <w:pPr>
-        <w:pStyle w:val="a4"/>
+        <w:pStyle w:val="ListParagraph"/>
         <w:bidi/>
         <w:jc w:val="both"/>
         <w:rPr>
@@ -359,7 +339,7 @@
     </w:p>
     <w:p>
       <w:pPr>
-        <w:pStyle w:val="a4"/>
+        <w:pStyle w:val="ListParagraph"/>
         <w:numPr>
           <w:ilvl w:val="0"/>
           <w:numId w:val="2"/>
@@ -512,7 +492,7 @@
     </w:p>
     <w:p>
       <w:pPr>
-        <w:pStyle w:val="a4"/>
+        <w:pStyle w:val="ListParagraph"/>
         <w:numPr>
           <w:ilvl w:val="0"/>
           <w:numId w:val="2"/>
@@ -625,7 +605,14 @@
                 <w:rFonts w:ascii="Cambria Math" w:eastAsiaTheme="minorEastAsia" w:hAnsi="Cambria Math" w:cstheme="minorHAnsi"/>
                 <w:lang w:val="en-US"/>
               </w:rPr>
-              <m:t>h2^p*g(h</m:t>
+              <m:t>h</m:t>
+            </m:r>
+            <m:r>
+              <w:rPr>
+                <w:rFonts w:ascii="Cambria Math" w:eastAsiaTheme="minorEastAsia" w:hAnsi="Cambria Math" w:cstheme="minorHAnsi"/>
+                <w:lang w:val="en-US"/>
+              </w:rPr>
+              <m:t>2^p*g(h</m:t>
             </m:r>
             <m:r>
               <w:rPr>
@@ -641,14 +628,7 @@
                 <w:rFonts w:ascii="Cambria Math" w:eastAsiaTheme="minorEastAsia" w:hAnsi="Cambria Math" w:cstheme="minorHAnsi"/>
                 <w:lang w:val="en-GB"/>
               </w:rPr>
-              <m:t>h1</m:t>
-            </m:r>
-            <m:r>
-              <w:rPr>
-                <w:rFonts w:ascii="Cambria Math" w:eastAsiaTheme="minorEastAsia" w:hAnsi="Cambria Math" w:cstheme="minorHAnsi"/>
-                <w:lang w:val="en-GB"/>
-              </w:rPr>
-              <m:t>^p-h2^p</m:t>
+              <m:t>h1^p-h2^p</m:t>
             </m:r>
           </m:den>
         </m:f>
@@ -672,7 +652,7 @@
     </w:p>
     <w:p>
       <w:pPr>
-        <w:pStyle w:val="a4"/>
+        <w:pStyle w:val="ListParagraph"/>
         <w:numPr>
           <w:ilvl w:val="0"/>
           <w:numId w:val="2"/>
@@ -864,9 +844,8 @@
           <w:rtl/>
           <w:lang w:val="en-GB"/>
         </w:rPr>
-        <w:t xml:space="preserve"> </w:t>
-      </w:r>
-      <w:proofErr w:type="spellStart"/>
+        <w:t xml:space="preserve"> רומברג</w:t>
+      </w:r>
       <w:r>
         <w:rPr>
           <w:rFonts w:cs="Calibri"/>
@@ -875,13 +854,77 @@
           <w:i/>
           <w:sz w:val="24"/>
           <w:szCs w:val="24"/>
-          <w:rtl/>
-          <w:lang w:val="en-GB"/>
-        </w:rPr>
-        <w:t>רומברג</w:t>
-      </w:r>
-      <w:proofErr w:type="spellEnd"/>
-      <w:r>
+        </w:rPr>
+        <w:br/>
+      </w:r>
+      <w:r>
+        <w:rPr>
+          <w:rFonts w:cs="Calibri"/>
+          <w:i/>
+          <w:sz w:val="24"/>
+          <w:szCs w:val="24"/>
+          <w:rtl/>
+          <w:lang w:val="en-GB"/>
+        </w:rPr>
+        <w:t xml:space="preserve">אינטגרציה רומברג משלבת את הכלל טרפז משולב עם </w:t>
+      </w:r>
+      <w:r>
+        <w:rPr>
+          <w:rFonts w:cs="Calibri" w:hint="cs"/>
+          <w:i/>
+          <w:sz w:val="24"/>
+          <w:szCs w:val="24"/>
+          <w:rtl/>
+        </w:rPr>
+        <w:t>אקסטרפולצית</w:t>
+      </w:r>
+      <w:r>
+        <w:rPr>
+          <w:rFonts w:cs="Calibri"/>
+          <w:i/>
+          <w:sz w:val="24"/>
+          <w:szCs w:val="24"/>
+          <w:rtl/>
+          <w:lang w:val="en-GB"/>
+        </w:rPr>
+        <w:t xml:space="preserve"> </w:t>
+      </w:r>
+      <w:r>
+        <w:rPr>
+          <w:rFonts w:cs="Calibri" w:hint="cs"/>
+          <w:i/>
+          <w:sz w:val="24"/>
+          <w:szCs w:val="24"/>
+          <w:rtl/>
+          <w:lang w:val="en-GB"/>
+        </w:rPr>
+        <w:t xml:space="preserve"> </w:t>
+      </w:r>
+      <w:r>
+        <w:rPr>
+          <w:rFonts w:cs="Calibri"/>
+          <w:i/>
+          <w:sz w:val="24"/>
+          <w:szCs w:val="24"/>
+          <w:rtl/>
+          <w:lang w:val="en-GB"/>
+        </w:rPr>
+        <w:t>ריצ'רדסון</w:t>
+      </w:r>
+      <w:r>
+        <w:rPr>
+          <w:rFonts w:cs="Calibri"/>
+          <w:i/>
+          <w:sz w:val="24"/>
+          <w:szCs w:val="24"/>
+        </w:rPr>
+        <w:t>.</w:t>
+      </w:r>
+    </w:p>
+    <w:p>
+      <w:pPr>
+        <w:bidi/>
+        <w:ind w:left="360"/>
         <w:rPr>
           <w:rFonts w:cs="Calibri"/>
           <w:b/>
@@ -889,124 +932,20 @@
           <w:i/>
           <w:sz w:val="24"/>
           <w:szCs w:val="24"/>
-        </w:rPr>
-        <w:br/>
-      </w:r>
-      <w:r>
-        <w:rPr>
-          <w:rFonts w:cs="Calibri"/>
-          <w:i/>
-          <w:sz w:val="24"/>
-          <w:szCs w:val="24"/>
-          <w:rtl/>
-          <w:lang w:val="en-GB"/>
-        </w:rPr>
-        <w:t xml:space="preserve">אינטגרציה </w:t>
-      </w:r>
-      <w:proofErr w:type="spellStart"/>
-      <w:r>
-        <w:rPr>
-          <w:rFonts w:cs="Calibri"/>
-          <w:i/>
-          <w:sz w:val="24"/>
-          <w:szCs w:val="24"/>
-          <w:rtl/>
-          <w:lang w:val="en-GB"/>
-        </w:rPr>
-        <w:t>רומברג</w:t>
-      </w:r>
-      <w:proofErr w:type="spellEnd"/>
-      <w:r>
-        <w:rPr>
-          <w:rFonts w:cs="Calibri"/>
-          <w:i/>
-          <w:sz w:val="24"/>
-          <w:szCs w:val="24"/>
-          <w:rtl/>
-          <w:lang w:val="en-GB"/>
-        </w:rPr>
-        <w:t xml:space="preserve"> משלבת את הכלל טרפז משולב עם </w:t>
-      </w:r>
-      <w:proofErr w:type="spellStart"/>
-      <w:r>
-        <w:rPr>
-          <w:rFonts w:cs="Calibri" w:hint="cs"/>
-          <w:i/>
-          <w:sz w:val="24"/>
-          <w:szCs w:val="24"/>
-          <w:rtl/>
-        </w:rPr>
-        <w:t>אקסטרפולצית</w:t>
-      </w:r>
-      <w:proofErr w:type="spellEnd"/>
-      <w:r>
-        <w:rPr>
-          <w:rFonts w:cs="Calibri"/>
-          <w:i/>
-          <w:sz w:val="24"/>
-          <w:szCs w:val="24"/>
-          <w:rtl/>
-          <w:lang w:val="en-GB"/>
-        </w:rPr>
-        <w:t xml:space="preserve"> </w:t>
-      </w:r>
-      <w:r>
-        <w:rPr>
-          <w:rFonts w:cs="Calibri" w:hint="cs"/>
-          <w:i/>
-          <w:sz w:val="24"/>
-          <w:szCs w:val="24"/>
-          <w:rtl/>
-          <w:lang w:val="en-GB"/>
-        </w:rPr>
-        <w:t xml:space="preserve"> </w:t>
-      </w:r>
-      <w:r>
-        <w:rPr>
-          <w:rFonts w:cs="Calibri"/>
-          <w:i/>
-          <w:sz w:val="24"/>
-          <w:szCs w:val="24"/>
-          <w:rtl/>
-          <w:lang w:val="en-GB"/>
-        </w:rPr>
-        <w:t>ריצ'רדסון</w:t>
-      </w:r>
-      <w:r>
-        <w:rPr>
-          <w:rFonts w:cs="Calibri"/>
-          <w:i/>
-          <w:sz w:val="24"/>
-          <w:szCs w:val="24"/>
-        </w:rPr>
-        <w:t>.</w:t>
-      </w:r>
-    </w:p>
-    <w:p>
-      <w:pPr>
-        <w:bidi/>
-        <w:ind w:left="360"/>
+          <w:rtl/>
+          <w:lang w:val="en-GB"/>
+        </w:rPr>
+      </w:pPr>
+      <w:r>
         <w:rPr>
           <w:rFonts w:cs="Calibri"/>
           <w:b/>
           <w:bCs/>
           <w:i/>
-          <w:sz w:val="24"/>
-          <w:szCs w:val="24"/>
-          <w:rtl/>
-          <w:lang w:val="en-GB"/>
-        </w:rPr>
-      </w:pPr>
-      <w:r>
-        <w:rPr>
-          <w:rFonts w:cs="Calibri"/>
-          <w:b/>
-          <w:bCs/>
-          <w:i/>
           <w:noProof/>
           <w:sz w:val="24"/>
           <w:szCs w:val="24"/>
-          <w:lang w:val="en-GB"/>
+          <w:lang w:val="en-US"/>
         </w:rPr>
         <w:drawing>
           <wp:inline distT="0" distB="0" distL="0" distR="0">
@@ -1149,7 +1088,7 @@
           <w:rFonts w:cstheme="minorHAnsi"/>
           <w:i/>
           <w:noProof/>
-          <w:lang w:val="en-GB"/>
+          <w:lang w:val="en-US"/>
         </w:rPr>
         <w:drawing>
           <wp:inline distT="0" distB="0" distL="0" distR="0">
@@ -1248,7 +1187,7 @@
         <w:bidi/>
         <w:ind w:left="360"/>
         <w:rPr>
-          <w:rFonts w:ascii="Cambria Math" w:hAnsi="Cambria Math" w:cs="Arial" w:hint="cs"/>
+          <w:rFonts w:ascii="Cambria Math" w:hAnsi="Cambria Math" w:cs="Arial"/>
           <w:color w:val="212121"/>
           <w:shd w:val="clear" w:color="auto" w:fill="FFFFFF"/>
           <w:rtl/>
@@ -1458,7 +1397,7 @@
           <w:noProof/>
           <w:sz w:val="24"/>
           <w:szCs w:val="24"/>
-          <w:lang w:val="en-GB"/>
+          <w:lang w:val="en-US"/>
         </w:rPr>
         <w:drawing>
           <wp:inline distT="0" distB="0" distL="0" distR="0" wp14:anchorId="607AD333" wp14:editId="630540CA">
@@ -1533,7 +1472,7 @@
           <w:szCs w:val="24"/>
           <w:lang w:val="en-GB"/>
         </w:rPr>
-        <w:t xml:space="preserve">Romberg </w:t>
+        <w:t>Romberg function</w:t>
       </w:r>
       <w:proofErr w:type="gramStart"/>
       <w:r>
@@ -1546,7 +1485,7 @@
           <w:szCs w:val="24"/>
           <w:lang w:val="en-GB"/>
         </w:rPr>
-        <w:t>function:</w:t>
+        <w:t>:</w:t>
       </w:r>
       <w:r>
         <w:rPr>
@@ -1721,20 +1660,7 @@
           <w:rtl/>
           <w:lang w:val="en-GB"/>
         </w:rPr>
-        <w:t>((</w:t>
-      </w:r>
-      <w:bookmarkStart w:id="0" w:name="_GoBack"/>
-      <w:bookmarkEnd w:id="0"/>
-      <w:r>
-        <w:rPr>
-          <w:rFonts w:cstheme="minorHAnsi" w:hint="cs"/>
-          <w:i/>
-          <w:sz w:val="24"/>
-          <w:szCs w:val="24"/>
-          <w:rtl/>
-          <w:lang w:val="en-GB"/>
-        </w:rPr>
-        <w:t>אלכסון )למשל מהדוגמא למעלה</w:t>
+        <w:t>((אלכסון )למשל מהדוגמא למעלה</w:t>
       </w:r>
       <m:oMath>
         <m:r>
@@ -1813,9 +1739,413 @@
           <w:i/>
           <w:sz w:val="24"/>
           <w:szCs w:val="24"/>
-          <w:lang w:val="en-GB"/>
-        </w:rPr>
-      </w:pPr>
+          <w:u w:val="single"/>
+          <w:rtl/>
+          <w:lang w:val="en-GB"/>
+        </w:rPr>
+      </w:pPr>
+      <w:r>
+        <w:rPr>
+          <w:rFonts w:cstheme="minorHAnsi" w:hint="cs"/>
+          <w:b/>
+          <w:bCs/>
+          <w:i/>
+          <w:sz w:val="24"/>
+          <w:szCs w:val="24"/>
+          <w:u w:val="single"/>
+          <w:rtl/>
+          <w:lang w:val="en-GB"/>
+        </w:rPr>
+        <w:lastRenderedPageBreak/>
+        <w:t>קוד:</w:t>
+      </w:r>
+    </w:p>
+    <w:p>
+      <w:pPr>
+        <w:bidi/>
+        <w:ind w:left="360"/>
+        <w:jc w:val="both"/>
+        <w:rPr>
+          <w:rFonts w:cstheme="minorHAnsi"/>
+          <w:i/>
+          <w:sz w:val="24"/>
+          <w:szCs w:val="24"/>
+          <w:lang w:val="en-US"/>
+        </w:rPr>
+      </w:pPr>
+      <w:r>
+        <w:rPr>
+          <w:noProof/>
+          <w:lang w:val="en-US"/>
+        </w:rPr>
+        <w:drawing>
+          <wp:inline distT="0" distB="0" distL="0" distR="0" wp14:anchorId="35FFC768" wp14:editId="7E741055">
+            <wp:extent cx="4057650" cy="5286375"/>
+            <wp:effectExtent l="0" t="0" r="0" b="9525"/>
+            <wp:docPr id="2" name="Picture 2"/>
+            <wp:cNvGraphicFramePr>
+              <a:graphicFrameLocks xmlns:a="http://schemas.openxmlformats.org/drawingml/2006/main" noChangeAspect="1"/>
+            </wp:cNvGraphicFramePr>
+            <a:graphic xmlns:a="http://schemas.openxmlformats.org/drawingml/2006/main">
+              <a:graphicData uri="http://schemas.openxmlformats.org/drawingml/2006/picture">
+                <pic:pic xmlns:pic="http://schemas.openxmlformats.org/drawingml/2006/picture">
+                  <pic:nvPicPr>
+                    <pic:cNvPr id="1" name=""/>
+                    <pic:cNvPicPr/>
+                  </pic:nvPicPr>
+                  <pic:blipFill>
+                    <a:blip r:embed="rId8"/>
+                    <a:stretch>
+                      <a:fillRect/>
+                    </a:stretch>
+                  </pic:blipFill>
+                  <pic:spPr>
+                    <a:xfrm>
+                      <a:off x="0" y="0"/>
+                      <a:ext cx="4057650" cy="5286375"/>
+                    </a:xfrm>
+                    <a:prstGeom prst="rect">
+                      <a:avLst/>
+                    </a:prstGeom>
+                  </pic:spPr>
+                </pic:pic>
+              </a:graphicData>
+            </a:graphic>
+          </wp:inline>
+        </w:drawing>
+      </w:r>
+    </w:p>
+    <w:p>
+      <w:pPr>
+        <w:bidi/>
+        <w:ind w:left="360"/>
+        <w:jc w:val="both"/>
+        <w:rPr>
+          <w:rFonts w:cstheme="minorHAnsi"/>
+          <w:b/>
+          <w:bCs/>
+          <w:i/>
+          <w:sz w:val="24"/>
+          <w:szCs w:val="24"/>
+          <w:u w:val="single"/>
+          <w:rtl/>
+          <w:lang w:val="en-US"/>
+        </w:rPr>
+      </w:pPr>
+      <w:r>
+        <w:rPr>
+          <w:rFonts w:cstheme="minorHAnsi" w:hint="cs"/>
+          <w:b/>
+          <w:bCs/>
+          <w:i/>
+          <w:sz w:val="24"/>
+          <w:szCs w:val="24"/>
+          <w:u w:val="single"/>
+          <w:rtl/>
+          <w:lang w:val="en-US"/>
+        </w:rPr>
+        <w:t>דוגמת הרצה:</w:t>
+      </w:r>
+    </w:p>
+    <w:bookmarkStart w:id="0" w:name="_GoBack"/>
+    <w:bookmarkEnd w:id="0"/>
+    <w:p>
+      <w:pPr>
+        <w:bidi/>
+        <w:ind w:left="360"/>
+        <w:jc w:val="both"/>
+        <w:rPr>
+          <w:rFonts w:cstheme="minorHAnsi" w:hint="cs"/>
+          <w:i/>
+          <w:sz w:val="24"/>
+          <w:szCs w:val="24"/>
+          <w:rtl/>
+          <w:lang w:val="en-US"/>
+        </w:rPr>
+      </w:pPr>
+      <m:oMathPara>
+        <m:oMath>
+          <m:nary>
+            <m:naryPr>
+              <m:limLoc m:val="subSup"/>
+              <m:ctrlPr>
+                <w:rPr>
+                  <w:rFonts w:ascii="Cambria Math" w:hAnsi="Cambria Math" w:cstheme="minorHAnsi"/>
+                  <w:i/>
+                  <w:sz w:val="24"/>
+                  <w:szCs w:val="24"/>
+                  <w:lang w:val="en-US"/>
+                </w:rPr>
+              </m:ctrlPr>
+            </m:naryPr>
+            <m:sub>
+              <m:r>
+                <w:rPr>
+                  <w:rFonts w:ascii="Cambria Math" w:hAnsi="Cambria Math" w:cstheme="minorHAnsi"/>
+                  <w:sz w:val="24"/>
+                  <w:szCs w:val="24"/>
+                  <w:lang w:val="en-US"/>
+                </w:rPr>
+                <m:t>0</m:t>
+              </m:r>
+            </m:sub>
+            <m:sup>
+              <m:rad>
+                <m:radPr>
+                  <m:degHide m:val="1"/>
+                  <m:ctrlPr>
+                    <w:rPr>
+                      <w:rFonts w:ascii="Cambria Math" w:hAnsi="Cambria Math" w:cstheme="minorHAnsi"/>
+                      <w:i/>
+                      <w:sz w:val="24"/>
+                      <w:szCs w:val="24"/>
+                      <w:lang w:val="en-US"/>
+                    </w:rPr>
+                  </m:ctrlPr>
+                </m:radPr>
+                <m:deg/>
+                <m:e>
+                  <m:r>
+                    <w:rPr>
+                      <w:rFonts w:ascii="Cambria Math" w:hAnsi="Cambria Math" w:cstheme="minorHAnsi"/>
+                      <w:sz w:val="24"/>
+                      <w:szCs w:val="24"/>
+                      <w:lang w:val="en-US"/>
+                    </w:rPr>
+                    <m:t>π</m:t>
+                  </m:r>
+                </m:e>
+              </m:rad>
+            </m:sup>
+            <m:e>
+              <m:r>
+                <w:rPr>
+                  <w:rFonts w:ascii="Cambria Math" w:hAnsi="Cambria Math" w:cstheme="minorHAnsi"/>
+                  <w:sz w:val="24"/>
+                  <w:szCs w:val="24"/>
+                  <w:lang w:val="en-US"/>
+                </w:rPr>
+                <m:t>2</m:t>
+              </m:r>
+              <m:sSup>
+                <m:sSupPr>
+                  <m:ctrlPr>
+                    <w:rPr>
+                      <w:rFonts w:ascii="Cambria Math" w:hAnsi="Cambria Math" w:cstheme="minorHAnsi"/>
+                      <w:i/>
+                      <w:sz w:val="24"/>
+                      <w:szCs w:val="24"/>
+                      <w:lang w:val="en-US"/>
+                    </w:rPr>
+                  </m:ctrlPr>
+                </m:sSupPr>
+                <m:e>
+                  <m:r>
+                    <w:rPr>
+                      <w:rFonts w:ascii="Cambria Math" w:hAnsi="Cambria Math" w:cstheme="minorHAnsi"/>
+                      <w:sz w:val="24"/>
+                      <w:szCs w:val="24"/>
+                      <w:lang w:val="en-US"/>
+                    </w:rPr>
+                    <m:t>x</m:t>
+                  </m:r>
+                </m:e>
+                <m:sup>
+                  <m:r>
+                    <w:rPr>
+                      <w:rFonts w:ascii="Cambria Math" w:hAnsi="Cambria Math" w:cstheme="minorHAnsi"/>
+                      <w:sz w:val="24"/>
+                      <w:szCs w:val="24"/>
+                      <w:lang w:val="en-US"/>
+                    </w:rPr>
+                    <m:t>2</m:t>
+                  </m:r>
+                </m:sup>
+              </m:sSup>
+              <m:func>
+                <m:funcPr>
+                  <m:ctrlPr>
+                    <w:rPr>
+                      <w:rFonts w:ascii="Cambria Math" w:hAnsi="Cambria Math" w:cstheme="minorHAnsi"/>
+                      <w:i/>
+                      <w:sz w:val="24"/>
+                      <w:szCs w:val="24"/>
+                      <w:lang w:val="en-US"/>
+                    </w:rPr>
+                  </m:ctrlPr>
+                </m:funcPr>
+                <m:fName>
+                  <m:r>
+                    <m:rPr>
+                      <m:sty m:val="p"/>
+                    </m:rPr>
+                    <w:rPr>
+                      <w:rFonts w:ascii="Cambria Math" w:hAnsi="Cambria Math" w:cstheme="minorHAnsi"/>
+                      <w:sz w:val="24"/>
+                      <w:szCs w:val="24"/>
+                      <w:lang w:val="en-US"/>
+                    </w:rPr>
+                    <m:t>cos</m:t>
+                  </m:r>
+                </m:fName>
+                <m:e>
+                  <m:d>
+                    <m:dPr>
+                      <m:ctrlPr>
+                        <w:rPr>
+                          <w:rFonts w:ascii="Cambria Math" w:hAnsi="Cambria Math" w:cstheme="minorHAnsi"/>
+                          <w:i/>
+                          <w:sz w:val="24"/>
+                          <w:szCs w:val="24"/>
+                          <w:lang w:val="en-US"/>
+                        </w:rPr>
+                      </m:ctrlPr>
+                    </m:dPr>
+                    <m:e>
+                      <m:sSup>
+                        <m:sSupPr>
+                          <m:ctrlPr>
+                            <w:rPr>
+                              <w:rFonts w:ascii="Cambria Math" w:hAnsi="Cambria Math" w:cstheme="minorHAnsi"/>
+                              <w:i/>
+                              <w:sz w:val="24"/>
+                              <w:szCs w:val="24"/>
+                              <w:lang w:val="en-US"/>
+                            </w:rPr>
+                          </m:ctrlPr>
+                        </m:sSupPr>
+                        <m:e>
+                          <m:r>
+                            <w:rPr>
+                              <w:rFonts w:ascii="Cambria Math" w:hAnsi="Cambria Math" w:cstheme="minorHAnsi"/>
+                              <w:sz w:val="24"/>
+                              <w:szCs w:val="24"/>
+                              <w:lang w:val="en-US"/>
+                            </w:rPr>
+                            <m:t>x</m:t>
+                          </m:r>
+                        </m:e>
+                        <m:sup>
+                          <m:r>
+                            <w:rPr>
+                              <w:rFonts w:ascii="Cambria Math" w:hAnsi="Cambria Math" w:cstheme="minorHAnsi"/>
+                              <w:sz w:val="24"/>
+                              <w:szCs w:val="24"/>
+                              <w:lang w:val="en-US"/>
+                            </w:rPr>
+                            <m:t>2</m:t>
+                          </m:r>
+                        </m:sup>
+                      </m:sSup>
+                    </m:e>
+                  </m:d>
+                  <m:r>
+                    <w:rPr>
+                      <w:rFonts w:ascii="Cambria Math" w:hAnsi="Cambria Math" w:cstheme="minorHAnsi"/>
+                      <w:sz w:val="24"/>
+                      <w:szCs w:val="24"/>
+                      <w:lang w:val="en-US"/>
+                    </w:rPr>
+                    <m:t xml:space="preserve"> </m:t>
+                  </m:r>
+                </m:e>
+              </m:func>
+            </m:e>
+          </m:nary>
+          <m:r>
+            <w:rPr>
+              <w:rFonts w:ascii="Cambria Math" w:hAnsi="Cambria Math" w:cstheme="minorHAnsi"/>
+              <w:sz w:val="24"/>
+              <w:szCs w:val="24"/>
+              <w:lang w:val="en-US"/>
+            </w:rPr>
+            <m:t>=</m:t>
+          </m:r>
+          <m:r>
+            <w:rPr>
+              <w:rFonts w:ascii="Cambria Math" w:hAnsi="Cambria Math" w:cstheme="minorHAnsi"/>
+              <w:sz w:val="24"/>
+              <w:szCs w:val="24"/>
+              <w:lang w:val="en-US"/>
+            </w:rPr>
+            <m:t>-</m:t>
+          </m:r>
+          <m:r>
+            <w:rPr>
+              <w:rFonts w:ascii="Cambria Math" w:hAnsi="Cambria Math" w:cstheme="minorHAnsi"/>
+              <w:sz w:val="24"/>
+              <w:szCs w:val="24"/>
+              <w:lang w:val="en-US"/>
+            </w:rPr>
+            <m:t>0.</m:t>
+          </m:r>
+          <m:r>
+            <w:rPr>
+              <w:rFonts w:ascii="Cambria Math" w:hAnsi="Cambria Math" w:cstheme="minorHAnsi"/>
+              <w:sz w:val="24"/>
+              <w:szCs w:val="24"/>
+              <w:lang w:val="en-US"/>
+            </w:rPr>
+            <m:t>894831</m:t>
+          </m:r>
+        </m:oMath>
+      </m:oMathPara>
+    </w:p>
+    <w:p>
+      <w:pPr>
+        <w:bidi/>
+        <w:ind w:left="360"/>
+        <w:jc w:val="both"/>
+        <w:rPr>
+          <w:rFonts w:cstheme="minorHAnsi"/>
+          <w:i/>
+          <w:sz w:val="24"/>
+          <w:szCs w:val="24"/>
+          <w:rtl/>
+          <w:lang w:val="en-US"/>
+        </w:rPr>
+      </w:pPr>
+      <w:r>
+        <w:rPr>
+          <w:noProof/>
+          <w:lang w:val="en-US"/>
+        </w:rPr>
+        <w:drawing>
+          <wp:inline distT="0" distB="0" distL="0" distR="0" wp14:anchorId="1AD178FF" wp14:editId="63D4C97B">
+            <wp:extent cx="5731510" cy="1990090"/>
+            <wp:effectExtent l="0" t="0" r="2540" b="0"/>
+            <wp:docPr id="7" name="Picture 7"/>
+            <wp:cNvGraphicFramePr>
+              <a:graphicFrameLocks xmlns:a="http://schemas.openxmlformats.org/drawingml/2006/main" noChangeAspect="1"/>
+            </wp:cNvGraphicFramePr>
+            <a:graphic xmlns:a="http://schemas.openxmlformats.org/drawingml/2006/main">
+              <a:graphicData uri="http://schemas.openxmlformats.org/drawingml/2006/picture">
+                <pic:pic xmlns:pic="http://schemas.openxmlformats.org/drawingml/2006/picture">
+                  <pic:nvPicPr>
+                    <pic:cNvPr id="1" name=""/>
+                    <pic:cNvPicPr/>
+                  </pic:nvPicPr>
+                  <pic:blipFill>
+                    <a:blip r:embed="rId9"/>
+                    <a:stretch>
+                      <a:fillRect/>
+                    </a:stretch>
+                  </pic:blipFill>
+                  <pic:spPr>
+                    <a:xfrm>
+                      <a:off x="0" y="0"/>
+                      <a:ext cx="5731510" cy="1990090"/>
+                    </a:xfrm>
+                    <a:prstGeom prst="rect">
+                      <a:avLst/>
+                    </a:prstGeom>
+                  </pic:spPr>
+                </pic:pic>
+              </a:graphicData>
+            </a:graphic>
+          </wp:inline>
+        </w:drawing>
+      </w:r>
     </w:p>
     <w:sectPr>
       <w:pgSz w:w="11906" w:h="16838"/>
@@ -1828,7 +2158,7 @@
 </file>
 
 <file path=word/numbering.xml><?xml version="1.0" encoding="utf-8"?>
-<w:numbering xmlns:wpc="http://schemas.microsoft.com/office/word/2010/wordprocessingCanvas" xmlns:cx="http://schemas.microsoft.com/office/drawing/2014/chartex" xmlns:cx1="http://schemas.microsoft.com/office/drawing/2015/9/8/chartex" xmlns:cx2="http://schemas.microsoft.com/office/drawing/2015/10/21/chartex" xmlns:cx3="http://schemas.microsoft.com/office/drawing/2016/5/9/chartex" xmlns:cx4="http://schemas.microsoft.com/office/drawing/2016/5/10/chartex" xmlns:cx5="http://schemas.microsoft.com/office/drawing/2016/5/11/chartex" xmlns:cx6="http://schemas.microsoft.com/office/drawing/2016/5/12/chartex" xmlns:cx7="http://schemas.microsoft.com/office/drawing/2016/5/13/chartex" xmlns:cx8="http://schemas.microsoft.com/office/drawing/2016/5/14/chartex" xmlns:mc="http://schemas.openxmlformats.org/markup-compatibility/2006" xmlns:aink="http://schemas.microsoft.com/office/drawing/2016/ink" xmlns:am3d="http://schemas.microsoft.com/office/drawing/2017/model3d" xmlns:o="urn:schemas-microsoft-com:office:office" xmlns:r="http://schemas.openxmlformats.org/officeDocument/2006/relationships" xmlns:m="http://schemas.openxmlformats.org/officeDocument/2006/math" xmlns:v="urn:schemas-microsoft-com:vml" xmlns:wp14="http://schemas.microsoft.com/office/word/2010/wordprocessingDrawing" xmlns:wp="http://schemas.openxmlformats.org/drawingml/2006/wordprocessingDrawing" xmlns:w10="urn:schemas-microsoft-com:office:word" xmlns:w="http://schemas.openxmlformats.org/wordprocessingml/2006/main" xmlns:w14="http://schemas.microsoft.com/office/word/2010/wordml" xmlns:w15="http://schemas.microsoft.com/office/word/2012/wordml" xmlns:w16cid="http://schemas.microsoft.com/office/word/2016/wordml/cid" xmlns:w16se="http://schemas.microsoft.com/office/word/2015/wordml/symex" xmlns:wpg="http://schemas.microsoft.com/office/word/2010/wordprocessingGroup" xmlns:wpi="http://schemas.microsoft.com/office/word/2010/wordprocessingInk" xmlns:wne="http://schemas.microsoft.com/office/word/2006/wordml" xmlns:wps="http://schemas.microsoft.com/office/word/2010/wordprocessingShape" mc:Ignorable="w14 w15 w16se w16cid wp14">
+<w:numbering xmlns:wpc="http://schemas.microsoft.com/office/word/2010/wordprocessingCanvas" xmlns:mc="http://schemas.openxmlformats.org/markup-compatibility/2006" xmlns:o="urn:schemas-microsoft-com:office:office" xmlns:r="http://schemas.openxmlformats.org/officeDocument/2006/relationships" xmlns:m="http://schemas.openxmlformats.org/officeDocument/2006/math" xmlns:v="urn:schemas-microsoft-com:vml" xmlns:wp14="http://schemas.microsoft.com/office/word/2010/wordprocessingDrawing" xmlns:wp="http://schemas.openxmlformats.org/drawingml/2006/wordprocessingDrawing" xmlns:w10="urn:schemas-microsoft-com:office:word" xmlns:w="http://schemas.openxmlformats.org/wordprocessingml/2006/main" xmlns:w14="http://schemas.microsoft.com/office/word/2010/wordml" xmlns:w15="http://schemas.microsoft.com/office/word/2012/wordml" xmlns:wpg="http://schemas.microsoft.com/office/word/2010/wordprocessingGroup" xmlns:wpi="http://schemas.microsoft.com/office/word/2010/wordprocessingInk" xmlns:wne="http://schemas.microsoft.com/office/word/2006/wordml" xmlns:wps="http://schemas.microsoft.com/office/word/2010/wordprocessingShape" mc:Ignorable="w14 w15 wp14">
   <w:abstractNum w:abstractNumId="0" w15:restartNumberingAfterBreak="0">
     <w:nsid w:val="5FD713F8"/>
     <w:multiLevelType w:val="hybridMultilevel"/>
@@ -2017,14 +2347,14 @@
 </file>
 
 <file path=word/styles.xml><?xml version="1.0" encoding="utf-8"?>
-<w:styles xmlns:mc="http://schemas.openxmlformats.org/markup-compatibility/2006" xmlns:r="http://schemas.openxmlformats.org/officeDocument/2006/relationships" xmlns:w="http://schemas.openxmlformats.org/wordprocessingml/2006/main" xmlns:w14="http://schemas.microsoft.com/office/word/2010/wordml" xmlns:w15="http://schemas.microsoft.com/office/word/2012/wordml" xmlns:w16cid="http://schemas.microsoft.com/office/word/2016/wordml/cid" xmlns:w16se="http://schemas.microsoft.com/office/word/2015/wordml/symex" mc:Ignorable="w14 w15 w16se w16cid">
+<w:styles xmlns:mc="http://schemas.openxmlformats.org/markup-compatibility/2006" xmlns:r="http://schemas.openxmlformats.org/officeDocument/2006/relationships" xmlns:w="http://schemas.openxmlformats.org/wordprocessingml/2006/main" xmlns:w14="http://schemas.microsoft.com/office/word/2010/wordml" xmlns:w15="http://schemas.microsoft.com/office/word/2012/wordml" mc:Ignorable="w14 w15">
   <w:docDefaults>
     <w:rPrDefault>
       <w:rPr>
         <w:rFonts w:asciiTheme="minorHAnsi" w:eastAsiaTheme="minorHAnsi" w:hAnsiTheme="minorHAnsi" w:cstheme="minorBidi"/>
         <w:sz w:val="22"/>
         <w:szCs w:val="22"/>
-        <w:lang w:val="en-IL" w:eastAsia="en-US" w:bidi="he-IL"/>
+        <w:lang w:val="aa-ET" w:eastAsia="en-US" w:bidi="he-IL"/>
       </w:rPr>
     </w:rPrDefault>
     <w:pPrDefault>
@@ -2033,7 +2363,7 @@
       </w:pPr>
     </w:pPrDefault>
   </w:docDefaults>
-  <w:latentStyles w:defLockedState="0" w:defUIPriority="99" w:defSemiHidden="0" w:defUnhideWhenUsed="0" w:defQFormat="0" w:count="375">
+  <w:latentStyles w:defLockedState="0" w:defUIPriority="99" w:defSemiHidden="0" w:defUnhideWhenUsed="0" w:defQFormat="0" w:count="371">
     <w:lsdException w:name="Normal" w:uiPriority="0" w:qFormat="1"/>
     <w:lsdException w:name="heading 1" w:uiPriority="9" w:qFormat="1"/>
     <w:lsdException w:name="heading 2" w:semiHidden="1" w:uiPriority="9" w:unhideWhenUsed="1" w:qFormat="1"/>
@@ -2405,20 +2735,16 @@
     <w:lsdException w:name="List Table 5 Dark Accent 6" w:uiPriority="50"/>
     <w:lsdException w:name="List Table 6 Colorful Accent 6" w:uiPriority="51"/>
     <w:lsdException w:name="List Table 7 Colorful Accent 6" w:uiPriority="52"/>
-    <w:lsdException w:name="Mention" w:semiHidden="1" w:unhideWhenUsed="1"/>
-    <w:lsdException w:name="Smart Hyperlink" w:semiHidden="1" w:unhideWhenUsed="1"/>
-    <w:lsdException w:name="Hashtag" w:semiHidden="1" w:unhideWhenUsed="1"/>
-    <w:lsdException w:name="Unresolved Mention" w:semiHidden="1" w:unhideWhenUsed="1"/>
   </w:latentStyles>
-  <w:style w:type="paragraph" w:default="1" w:styleId="a">
+  <w:style w:type="paragraph" w:default="1" w:styleId="Normal">
     <w:name w:val="Normal"/>
     <w:qFormat/>
   </w:style>
-  <w:style w:type="paragraph" w:styleId="1">
+  <w:style w:type="paragraph" w:styleId="Heading1">
     <w:name w:val="heading 1"/>
-    <w:basedOn w:val="a"/>
-    <w:next w:val="a"/>
-    <w:link w:val="10"/>
+    <w:basedOn w:val="Normal"/>
+    <w:next w:val="Normal"/>
+    <w:link w:val="Heading1Char"/>
     <w:uiPriority w:val="9"/>
     <w:qFormat/>
     <w:rsid w:val="00084C78"/>
@@ -2435,12 +2761,12 @@
       <w:szCs w:val="32"/>
     </w:rPr>
   </w:style>
-  <w:style w:type="character" w:default="1" w:styleId="a0">
+  <w:style w:type="character" w:default="1" w:styleId="DefaultParagraphFont">
     <w:name w:val="Default Paragraph Font"/>
     <w:uiPriority w:val="1"/>
     <w:unhideWhenUsed/>
   </w:style>
-  <w:style w:type="table" w:default="1" w:styleId="a1">
+  <w:style w:type="table" w:default="1" w:styleId="TableNormal">
     <w:name w:val="Normal Table"/>
     <w:uiPriority w:val="99"/>
     <w:semiHidden/>
@@ -2455,16 +2781,16 @@
       </w:tblCellMar>
     </w:tblPr>
   </w:style>
-  <w:style w:type="numbering" w:default="1" w:styleId="a2">
+  <w:style w:type="numbering" w:default="1" w:styleId="NoList">
     <w:name w:val="No List"/>
     <w:uiPriority w:val="99"/>
     <w:semiHidden/>
     <w:unhideWhenUsed/>
   </w:style>
-  <w:style w:type="character" w:customStyle="1" w:styleId="10">
-    <w:name w:val="כותרת 1 תו"/>
-    <w:basedOn w:val="a0"/>
-    <w:link w:val="1"/>
+  <w:style w:type="character" w:customStyle="1" w:styleId="Heading1Char">
+    <w:name w:val="Heading 1 Char"/>
+    <w:basedOn w:val="DefaultParagraphFont"/>
+    <w:link w:val="Heading1"/>
     <w:uiPriority w:val="9"/>
     <w:rsid w:val="00084C78"/>
     <w:rPr>
@@ -2474,9 +2800,9 @@
       <w:szCs w:val="32"/>
     </w:rPr>
   </w:style>
-  <w:style w:type="character" w:styleId="a3">
+  <w:style w:type="character" w:styleId="PlaceholderText">
     <w:name w:val="Placeholder Text"/>
-    <w:basedOn w:val="a0"/>
+    <w:basedOn w:val="DefaultParagraphFont"/>
     <w:uiPriority w:val="99"/>
     <w:semiHidden/>
     <w:rsid w:val="00F31854"/>
@@ -2484,9 +2810,9 @@
       <w:color w:val="808080"/>
     </w:rPr>
   </w:style>
-  <w:style w:type="paragraph" w:styleId="a4">
+  <w:style w:type="paragraph" w:styleId="ListParagraph">
     <w:name w:val="List Paragraph"/>
-    <w:basedOn w:val="a"/>
+    <w:basedOn w:val="Normal"/>
     <w:uiPriority w:val="34"/>
     <w:qFormat/>
     <w:rsid w:val="00DC0CB8"/>

</xml_diff>